<commit_message>
Update Documents/Doc 30/Report 3/[VHT]_Report3_v1.2.2.docx
</commit_message>
<xml_diff>
--- a/Documents/Doc 30/Report 3/[VHT]_Report3_v1.2.2.docx
+++ b/Documents/Doc 30/Report 3/[VHT]_Report3_v1.2.2.docx
@@ -388,7 +388,7 @@
               </wp:anchor>
             </w:drawing>
           </mc:Choice>
-          <mc:Fallback xmlns:cx2="http://schemas.microsoft.com/office/drawing/2015/10/21/chartex" xmlns:cx3="http://schemas.microsoft.com/office/drawing/2016/5/9/chartex" xmlns:cx4="http://schemas.microsoft.com/office/drawing/2016/5/10/chartex" xmlns:cx5="http://schemas.microsoft.com/office/drawing/2016/5/11/chartex" xmlns:cx6="http://schemas.microsoft.com/office/drawing/2016/5/12/chartex" xmlns:cx7="http://schemas.microsoft.com/office/drawing/2016/5/13/chartex" xmlns:cx8="http://schemas.microsoft.com/office/drawing/2016/5/14/chartex" xmlns:aink="http://schemas.microsoft.com/office/drawing/2016/ink" xmlns:am3d="http://schemas.microsoft.com/office/drawing/2017/model3d" xmlns:w16cid="http://schemas.microsoft.com/office/word/2016/wordml/cid">
+          <mc:Fallback xmlns:w16cid="http://schemas.microsoft.com/office/word/2016/wordml/cid" xmlns:am3d="http://schemas.microsoft.com/office/drawing/2017/model3d" xmlns:aink="http://schemas.microsoft.com/office/drawing/2016/ink" xmlns:cx8="http://schemas.microsoft.com/office/drawing/2016/5/14/chartex" xmlns:cx7="http://schemas.microsoft.com/office/drawing/2016/5/13/chartex" xmlns:cx6="http://schemas.microsoft.com/office/drawing/2016/5/12/chartex" xmlns:cx5="http://schemas.microsoft.com/office/drawing/2016/5/11/chartex" xmlns:cx4="http://schemas.microsoft.com/office/drawing/2016/5/10/chartex" xmlns:cx3="http://schemas.microsoft.com/office/drawing/2016/5/9/chartex" xmlns:cx2="http://schemas.microsoft.com/office/drawing/2015/10/21/chartex">
             <w:pict>
               <v:group w14:anchorId="36AA653E" id="Group 1" o:spid="_x0000_s1026" style="position:absolute;margin-left:97.8pt;margin-top:28.7pt;width:442.55pt;height:0;z-index:-251657216;mso-position-horizontal-relative:page" coordorigin="12420,58775" coordsize="88,0" o:gfxdata="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">
                 <v:shape id="Freeform 2" o:spid="_x0000_s1027" style="position:absolute;left:12420;top:58775;width:89;height:0;visibility:visible;mso-wrap-style:square;v-text-anchor:top" coordsize="8851,0" o:gfxdata="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" path="m,l8851,e" filled="f" strokeweight="1.54pt">
@@ -2723,7 +2723,7 @@
           <w:sz w:val="26"/>
           <w:szCs w:val="26"/>
         </w:rPr>
-        <w:t>&lt;User&gt; Set goals</w:t>
+        <w:t>&lt;User&gt; Sort habit</w:t>
       </w:r>
     </w:p>
     <w:p>
@@ -2759,10 +2759,10 @@
           <w:noProof/>
         </w:rPr>
         <w:drawing>
-          <wp:inline distT="0" distB="0" distL="0" distR="0" wp14:anchorId="0E8830D7" wp14:editId="27AC82F9">
-            <wp:extent cx="4657725" cy="2642737"/>
-            <wp:effectExtent l="0" t="0" r="0" b="5715"/>
-            <wp:docPr id="10" name="Picture 10"/>
+          <wp:inline distT="0" distB="0" distL="0" distR="0" wp14:anchorId="41B977DA" wp14:editId="53ED62FF">
+            <wp:extent cx="4438650" cy="2350371"/>
+            <wp:effectExtent l="0" t="0" r="0" b="0"/>
+            <wp:docPr id="3" name="Picture 3"/>
             <wp:cNvGraphicFramePr>
               <a:graphicFrameLocks xmlns:a="http://schemas.openxmlformats.org/drawingml/2006/main" noChangeAspect="1"/>
             </wp:cNvGraphicFramePr>
@@ -2782,7 +2782,7 @@
                   <pic:spPr>
                     <a:xfrm>
                       <a:off x="0" y="0"/>
-                      <a:ext cx="4704767" cy="2669428"/>
+                      <a:ext cx="4451053" cy="2356939"/>
                     </a:xfrm>
                     <a:prstGeom prst="rect">
                       <a:avLst/>
@@ -2847,7 +2847,7 @@
           <w:sz w:val="20"/>
           <w:szCs w:val="20"/>
         </w:rPr>
-        <w:t>Set goals</w:t>
+        <w:t>Sort habit</w:t>
       </w:r>
     </w:p>
     <w:p>
@@ -3505,7 +3505,6 @@
               <w:rPr>
                 <w:b/>
               </w:rPr>
-              <w:lastRenderedPageBreak/>
               <w:t>Main Success Scenario:</w:t>
             </w:r>
           </w:p>
@@ -3590,6 +3589,7 @@
                 </w:tcPr>
                 <w:p>
                   <w:r>
+                    <w:lastRenderedPageBreak/>
                     <w:t>1</w:t>
                   </w:r>
                 </w:p>
@@ -4350,7 +4350,7 @@
           <w:sz w:val="20"/>
           <w:szCs w:val="20"/>
         </w:rPr>
-        <w:t>Set goals</w:t>
+        <w:t>Sort habit</w:t>
       </w:r>
     </w:p>
     <w:p>
@@ -4531,7 +4531,6 @@
           <w:bCs/>
           <w:szCs w:val="30"/>
         </w:rPr>
-        <w:lastRenderedPageBreak/>
         <w:t>Use Case Specification</w:t>
       </w:r>
     </w:p>
@@ -4577,6 +4576,7 @@
                 <w:b/>
                 <w:bCs/>
               </w:rPr>
+              <w:lastRenderedPageBreak/>
               <w:t>USE CASE – UC_03</w:t>
             </w:r>
           </w:p>
@@ -5838,7 +5838,6 @@
                     <w:rPr>
                       <w:rFonts w:cstheme="majorHAnsi"/>
                     </w:rPr>
-                    <w:lastRenderedPageBreak/>
                     <w:t>2</w:t>
                   </w:r>
                 </w:p>
@@ -6595,7 +6594,6 @@
               <w:spacing w:before="120" w:after="120" w:line="240" w:lineRule="exact"/>
             </w:pPr>
             <w:r>
-              <w:lastRenderedPageBreak/>
               <w:t>This use</w:t>
             </w:r>
             <w:r>
@@ -6643,6 +6641,7 @@
               </w:rPr>
             </w:pPr>
             <w:r>
+              <w:lastRenderedPageBreak/>
               <w:t>Set reminder for system</w:t>
             </w:r>
             <w:r>
@@ -7717,7 +7716,6 @@
           <w:sz w:val="26"/>
           <w:szCs w:val="26"/>
         </w:rPr>
-        <w:lastRenderedPageBreak/>
         <w:t>&lt;User&gt; Add habit</w:t>
       </w:r>
     </w:p>
@@ -7783,6 +7781,7 @@
         <w:rPr>
           <w:noProof/>
         </w:rPr>
+        <w:lastRenderedPageBreak/>
         <w:drawing>
           <wp:inline distT="0" distB="0" distL="0" distR="0" wp14:anchorId="6E12A17A" wp14:editId="5BC9A839">
             <wp:extent cx="5343525" cy="3152775"/>
@@ -8495,7 +8494,6 @@
                 </w:tcPr>
                 <w:p>
                   <w:r>
-                    <w:lastRenderedPageBreak/>
                     <w:t>Step</w:t>
                   </w:r>
                 </w:p>
@@ -8551,6 +8549,7 @@
                 </w:tcPr>
                 <w:p>
                   <w:r>
+                    <w:lastRenderedPageBreak/>
                     <w:t>1</w:t>
                   </w:r>
                 </w:p>
@@ -9740,7 +9739,6 @@
           <w:sz w:val="26"/>
           <w:szCs w:val="26"/>
         </w:rPr>
-        <w:lastRenderedPageBreak/>
         <w:t xml:space="preserve">&lt;User&gt; </w:t>
       </w:r>
       <w:r>
@@ -9781,6 +9779,7 @@
           <w:sz w:val="26"/>
           <w:szCs w:val="26"/>
         </w:rPr>
+        <w:lastRenderedPageBreak/>
         <w:t>Use Case Diagram</w:t>
       </w:r>
     </w:p>
@@ -10581,7 +10580,6 @@
               <w:rPr>
                 <w:b/>
               </w:rPr>
-              <w:lastRenderedPageBreak/>
               <w:t>Main Success Scenario:</w:t>
             </w:r>
           </w:p>
@@ -10611,6 +10609,7 @@
                 </w:tcPr>
                 <w:p>
                   <w:r>
+                    <w:lastRenderedPageBreak/>
                     <w:t>Step</w:t>
                   </w:r>
                 </w:p>
@@ -15513,8 +15512,6 @@
             </w:pPr>
           </w:p>
         </w:tc>
-        <w:bookmarkStart w:id="4" w:name="_GoBack"/>
-        <w:bookmarkEnd w:id="4"/>
       </w:tr>
     </w:tbl>
     <w:p>
@@ -21926,7 +21923,7 @@
           <w:sz w:val="20"/>
           <w:szCs w:val="20"/>
         </w:rPr>
-        <w:t>Edit habit</w:t>
+        <w:t>Edit group</w:t>
       </w:r>
     </w:p>
     <w:p>
@@ -23667,8 +23664,10 @@
           <w:sz w:val="20"/>
           <w:szCs w:val="20"/>
         </w:rPr>
-        <w:t>Edit habit</w:t>
-      </w:r>
+        <w:t>Edit group</w:t>
+      </w:r>
+      <w:bookmarkStart w:id="4" w:name="_GoBack"/>
+      <w:bookmarkEnd w:id="4"/>
     </w:p>
     <w:p>
       <w:pPr>
@@ -29164,7 +29163,7 @@
 </file>
 
 <file path=customXml/itemProps1.xml><?xml version="1.0" encoding="utf-8"?>
-<ds:datastoreItem xmlns:ds="http://schemas.openxmlformats.org/officeDocument/2006/customXml" ds:itemID="{4E20BBC5-FC46-4017-9748-6C9F0795C49B}">
+<ds:datastoreItem xmlns:ds="http://schemas.openxmlformats.org/officeDocument/2006/customXml" ds:itemID="{21C93F95-192E-4005-8149-28AA64D87392}">
   <ds:schemaRefs>
     <ds:schemaRef ds:uri="http://schemas.openxmlformats.org/officeDocument/2006/bibliography"/>
   </ds:schemaRefs>

</xml_diff>